<commit_message>
docs: atualiza plano de gc
</commit_message>
<xml_diff>
--- a/docs/Plano_GCS.docx
+++ b/docs/Plano_GCS.docx
@@ -1,6 +1,6 @@
 
 <file path=word/document.xml><?xml version="1.0" encoding="utf-8"?>
-<w:document xmlns:wpc="http://schemas.microsoft.com/office/word/2010/wordprocessingCanvas" xmlns:cx="http://schemas.microsoft.com/office/drawing/2014/chartex" xmlns:cx1="http://schemas.microsoft.com/office/drawing/2015/9/8/chartex" xmlns:cx2="http://schemas.microsoft.com/office/drawing/2015/10/21/chartex" xmlns:cx3="http://schemas.microsoft.com/office/drawing/2016/5/9/chartex" xmlns:cx4="http://schemas.microsoft.com/office/drawing/2016/5/10/chartex" xmlns:cx5="http://schemas.microsoft.com/office/drawing/2016/5/11/chartex" xmlns:cx6="http://schemas.microsoft.com/office/drawing/2016/5/12/chartex" xmlns:cx7="http://schemas.microsoft.com/office/drawing/2016/5/13/chartex" xmlns:cx8="http://schemas.microsoft.com/office/drawing/2016/5/14/chartex" xmlns:mc="http://schemas.openxmlformats.org/markup-compatibility/2006" xmlns:aink="http://schemas.microsoft.com/office/drawing/2016/ink" xmlns:am3d="http://schemas.microsoft.com/office/drawing/2017/model3d" xmlns:o="urn:schemas-microsoft-com:office:office" xmlns:r="http://schemas.openxmlformats.org/officeDocument/2006/relationships" xmlns:m="http://schemas.openxmlformats.org/officeDocument/2006/math" xmlns:v="urn:schemas-microsoft-com:vml" xmlns:wp14="http://schemas.microsoft.com/office/word/2010/wordprocessingDrawing" xmlns:wp="http://schemas.openxmlformats.org/drawingml/2006/wordprocessingDrawing" xmlns:w10="urn:schemas-microsoft-com:office:word" xmlns:w="http://schemas.openxmlformats.org/wordprocessingml/2006/main" xmlns:w14="http://schemas.microsoft.com/office/word/2010/wordml" xmlns:w15="http://schemas.microsoft.com/office/word/2012/wordml" xmlns:w16cex="http://schemas.microsoft.com/office/word/2018/wordml/cex" xmlns:w16cid="http://schemas.microsoft.com/office/word/2016/wordml/cid" xmlns:w16="http://schemas.microsoft.com/office/word/2018/wordml" xmlns:w16sdtdh="http://schemas.microsoft.com/office/word/2020/wordml/sdtdatahash" xmlns:w16se="http://schemas.microsoft.com/office/word/2015/wordml/symex" xmlns:wpg="http://schemas.microsoft.com/office/word/2010/wordprocessingGroup" xmlns:wpi="http://schemas.microsoft.com/office/word/2010/wordprocessingInk" xmlns:wne="http://schemas.microsoft.com/office/word/2006/wordml" xmlns:wps="http://schemas.microsoft.com/office/word/2010/wordprocessingShape" mc:Ignorable="w14 w15 w16se w16cid w16 w16cex w16sdtdh wp14">
+<w:document xmlns:wpc="http://schemas.microsoft.com/office/word/2010/wordprocessingCanvas" xmlns:cx="http://schemas.microsoft.com/office/drawing/2014/chartex" xmlns:cx1="http://schemas.microsoft.com/office/drawing/2015/9/8/chartex" xmlns:cx2="http://schemas.microsoft.com/office/drawing/2015/10/21/chartex" xmlns:cx3="http://schemas.microsoft.com/office/drawing/2016/5/9/chartex" xmlns:cx4="http://schemas.microsoft.com/office/drawing/2016/5/10/chartex" xmlns:cx5="http://schemas.microsoft.com/office/drawing/2016/5/11/chartex" xmlns:cx6="http://schemas.microsoft.com/office/drawing/2016/5/12/chartex" xmlns:cx7="http://schemas.microsoft.com/office/drawing/2016/5/13/chartex" xmlns:cx8="http://schemas.microsoft.com/office/drawing/2016/5/14/chartex" xmlns:mc="http://schemas.openxmlformats.org/markup-compatibility/2006" xmlns:aink="http://schemas.microsoft.com/office/drawing/2016/ink" xmlns:am3d="http://schemas.microsoft.com/office/drawing/2017/model3d" xmlns:o="urn:schemas-microsoft-com:office:office" xmlns:oel="http://schemas.microsoft.com/office/2019/extlst" xmlns:r="http://schemas.openxmlformats.org/officeDocument/2006/relationships" xmlns:m="http://schemas.openxmlformats.org/officeDocument/2006/math" xmlns:v="urn:schemas-microsoft-com:vml" xmlns:wp14="http://schemas.microsoft.com/office/word/2010/wordprocessingDrawing" xmlns:wp="http://schemas.openxmlformats.org/drawingml/2006/wordprocessingDrawing" xmlns:w10="urn:schemas-microsoft-com:office:word" xmlns:w="http://schemas.openxmlformats.org/wordprocessingml/2006/main" xmlns:w14="http://schemas.microsoft.com/office/word/2010/wordml" xmlns:w15="http://schemas.microsoft.com/office/word/2012/wordml" xmlns:w16cex="http://schemas.microsoft.com/office/word/2018/wordml/cex" xmlns:w16cid="http://schemas.microsoft.com/office/word/2016/wordml/cid" xmlns:w16="http://schemas.microsoft.com/office/word/2018/wordml" xmlns:w16du="http://schemas.microsoft.com/office/word/2023/wordml/word16du" xmlns:w16sdtdh="http://schemas.microsoft.com/office/word/2020/wordml/sdtdatahash" xmlns:w16sdtfl="http://schemas.microsoft.com/office/word/2024/wordml/sdtformatlock" xmlns:w16se="http://schemas.microsoft.com/office/word/2015/wordml/symex" xmlns:wpg="http://schemas.microsoft.com/office/word/2010/wordprocessingGroup" xmlns:wpi="http://schemas.microsoft.com/office/word/2010/wordprocessingInk" xmlns:wne="http://schemas.microsoft.com/office/word/2006/wordml" xmlns:wps="http://schemas.microsoft.com/office/word/2010/wordprocessingShape" mc:Ignorable="w14 w15 w16se w16cid w16 w16cex w16sdtdh w16sdtfl w16du wp14">
   <w:body>
     <w:p>
       <w:pPr>
@@ -1392,6 +1392,8 @@
     <w:p/>
     <w:p/>
     <w:p/>
+    <w:p/>
+    <w:p/>
     <w:p>
       <w:pPr>
         <w:spacing w:before="100" w:beforeAutospacing="1" w:after="100" w:afterAutospacing="1"/>
@@ -1410,6 +1412,7 @@
           <w:sz w:val="24"/>
           <w:szCs w:val="24"/>
         </w:rPr>
+        <w:lastRenderedPageBreak/>
         <w:t>4. IDENTIFICAÇÃO DE ITENS DE CONFIGURAÇÃO</w:t>
       </w:r>
     </w:p>
@@ -1419,7 +1422,6 @@
         <w:outlineLvl w:val="3"/>
       </w:pPr>
       <w:r>
-        <w:lastRenderedPageBreak/>
         <w:t>4.1 ITENS CONTROLADOS</w:t>
       </w:r>
     </w:p>
@@ -1445,8 +1447,8 @@
         <w:tblLook w:val="04A0" w:firstRow="1" w:lastRow="0" w:firstColumn="1" w:lastColumn="0" w:noHBand="0" w:noVBand="1"/>
       </w:tblPr>
       <w:tblGrid>
-        <w:gridCol w:w="1325"/>
-        <w:gridCol w:w="3064"/>
+        <w:gridCol w:w="1324"/>
+        <w:gridCol w:w="3065"/>
         <w:gridCol w:w="1363"/>
         <w:gridCol w:w="2118"/>
         <w:gridCol w:w="1969"/>
@@ -1458,7 +1460,7 @@
         </w:trPr>
         <w:tc>
           <w:tcPr>
-            <w:tcW w:w="649" w:type="pct"/>
+            <w:tcW w:w="650" w:type="pct"/>
             <w:vAlign w:val="center"/>
             <w:hideMark/>
           </w:tcPr>
@@ -1481,7 +1483,7 @@
         </w:tc>
         <w:tc>
           <w:tcPr>
-            <w:tcW w:w="1540" w:type="pct"/>
+            <w:tcW w:w="1542" w:type="pct"/>
             <w:vAlign w:val="center"/>
             <w:hideMark/>
           </w:tcPr>
@@ -1527,7 +1529,7 @@
         </w:tc>
         <w:tc>
           <w:tcPr>
-            <w:tcW w:w="1060" w:type="pct"/>
+            <w:tcW w:w="1061" w:type="pct"/>
             <w:vAlign w:val="center"/>
             <w:hideMark/>
           </w:tcPr>
@@ -1550,7 +1552,7 @@
         </w:tc>
         <w:tc>
           <w:tcPr>
-            <w:tcW w:w="977" w:type="pct"/>
+            <w:tcW w:w="978" w:type="pct"/>
             <w:vAlign w:val="center"/>
             <w:hideMark/>
           </w:tcPr>
@@ -1578,7 +1580,7 @@
         </w:trPr>
         <w:tc>
           <w:tcPr>
-            <w:tcW w:w="649" w:type="pct"/>
+            <w:tcW w:w="650" w:type="pct"/>
             <w:vAlign w:val="center"/>
           </w:tcPr>
           <w:p>
@@ -1589,7 +1591,7 @@
         </w:tc>
         <w:tc>
           <w:tcPr>
-            <w:tcW w:w="1540" w:type="pct"/>
+            <w:tcW w:w="1542" w:type="pct"/>
             <w:vAlign w:val="center"/>
           </w:tcPr>
           <w:p>
@@ -1617,7 +1619,7 @@
         </w:tc>
         <w:tc>
           <w:tcPr>
-            <w:tcW w:w="1060" w:type="pct"/>
+            <w:tcW w:w="1061" w:type="pct"/>
             <w:vAlign w:val="center"/>
           </w:tcPr>
           <w:p>
@@ -1628,7 +1630,7 @@
         </w:tc>
         <w:tc>
           <w:tcPr>
-            <w:tcW w:w="977" w:type="pct"/>
+            <w:tcW w:w="978" w:type="pct"/>
             <w:vAlign w:val="center"/>
           </w:tcPr>
           <w:p>
@@ -1644,7 +1646,7 @@
         </w:trPr>
         <w:tc>
           <w:tcPr>
-            <w:tcW w:w="649" w:type="pct"/>
+            <w:tcW w:w="650" w:type="pct"/>
             <w:vAlign w:val="center"/>
           </w:tcPr>
           <w:p>
@@ -1655,7 +1657,7 @@
         </w:tc>
         <w:tc>
           <w:tcPr>
-            <w:tcW w:w="1540" w:type="pct"/>
+            <w:tcW w:w="1542" w:type="pct"/>
             <w:vAlign w:val="center"/>
           </w:tcPr>
           <w:p>
@@ -1677,7 +1679,7 @@
         </w:tc>
         <w:tc>
           <w:tcPr>
-            <w:tcW w:w="1060" w:type="pct"/>
+            <w:tcW w:w="1061" w:type="pct"/>
             <w:vAlign w:val="center"/>
           </w:tcPr>
           <w:p>
@@ -1688,7 +1690,7 @@
         </w:tc>
         <w:tc>
           <w:tcPr>
-            <w:tcW w:w="977" w:type="pct"/>
+            <w:tcW w:w="978" w:type="pct"/>
             <w:vAlign w:val="center"/>
           </w:tcPr>
           <w:p>
@@ -1704,7 +1706,7 @@
         </w:trPr>
         <w:tc>
           <w:tcPr>
-            <w:tcW w:w="649" w:type="pct"/>
+            <w:tcW w:w="650" w:type="pct"/>
             <w:vAlign w:val="center"/>
           </w:tcPr>
           <w:p>
@@ -1715,7 +1717,7 @@
         </w:tc>
         <w:tc>
           <w:tcPr>
-            <w:tcW w:w="1540" w:type="pct"/>
+            <w:tcW w:w="1542" w:type="pct"/>
             <w:vAlign w:val="center"/>
           </w:tcPr>
           <w:p>
@@ -1737,7 +1739,7 @@
         </w:tc>
         <w:tc>
           <w:tcPr>
-            <w:tcW w:w="1060" w:type="pct"/>
+            <w:tcW w:w="1061" w:type="pct"/>
             <w:vAlign w:val="center"/>
           </w:tcPr>
           <w:p>
@@ -1748,7 +1750,7 @@
         </w:tc>
         <w:tc>
           <w:tcPr>
-            <w:tcW w:w="977" w:type="pct"/>
+            <w:tcW w:w="978" w:type="pct"/>
             <w:vAlign w:val="center"/>
           </w:tcPr>
           <w:p>
@@ -1756,46 +1758,6 @@
               <w:t>Nícollas</w:t>
             </w:r>
           </w:p>
-        </w:tc>
-      </w:tr>
-      <w:tr>
-        <w:trPr>
-          <w:tblCellSpacing w:w="15" w:type="dxa"/>
-        </w:trPr>
-        <w:tc>
-          <w:tcPr>
-            <w:tcW w:w="649" w:type="pct"/>
-            <w:vAlign w:val="center"/>
-          </w:tcPr>
-          <w:p/>
-        </w:tc>
-        <w:tc>
-          <w:tcPr>
-            <w:tcW w:w="1540" w:type="pct"/>
-            <w:vAlign w:val="center"/>
-          </w:tcPr>
-          <w:p/>
-        </w:tc>
-        <w:tc>
-          <w:tcPr>
-            <w:tcW w:w="677" w:type="pct"/>
-            <w:vAlign w:val="center"/>
-          </w:tcPr>
-          <w:p/>
-        </w:tc>
-        <w:tc>
-          <w:tcPr>
-            <w:tcW w:w="1060" w:type="pct"/>
-            <w:vAlign w:val="center"/>
-          </w:tcPr>
-          <w:p/>
-        </w:tc>
-        <w:tc>
-          <w:tcPr>
-            <w:tcW w:w="977" w:type="pct"/>
-            <w:vAlign w:val="center"/>
-          </w:tcPr>
-          <w:p/>
         </w:tc>
       </w:tr>
     </w:tbl>
@@ -2274,6 +2236,7 @@
         <w:rPr>
           <w:lang w:val="pt-BR"/>
         </w:rPr>
+        <w:lastRenderedPageBreak/>
         <w:t xml:space="preserve">Fechar a </w:t>
       </w:r>
       <w:proofErr w:type="spellStart"/>
@@ -2291,7 +2254,6 @@
         <w:outlineLvl w:val="3"/>
       </w:pPr>
       <w:r>
-        <w:lastRenderedPageBreak/>
         <w:t>6.2 TEMPLATE DE ISSUE</w:t>
       </w:r>
     </w:p>
@@ -2989,28 +2951,47 @@
             <w:tcW w:w="1424" w:type="pct"/>
             <w:vAlign w:val="center"/>
           </w:tcPr>
-          <w:p/>
+          <w:p>
+            <w:r>
+              <w:t>Segunda versão</w:t>
+            </w:r>
+          </w:p>
         </w:tc>
         <w:tc>
           <w:tcPr>
             <w:tcW w:w="572" w:type="pct"/>
             <w:vAlign w:val="center"/>
           </w:tcPr>
-          <w:p/>
+          <w:p>
+            <w:r>
+              <w:t>v0.1.1</w:t>
+            </w:r>
+          </w:p>
         </w:tc>
         <w:tc>
           <w:tcPr>
             <w:tcW w:w="2398" w:type="pct"/>
             <w:vAlign w:val="center"/>
           </w:tcPr>
-          <w:p/>
+          <w:p>
+            <w:r>
+              <w:t>Versão com documentação atualizada</w:t>
+            </w:r>
+          </w:p>
         </w:tc>
         <w:tc>
           <w:tcPr>
             <w:tcW w:w="523" w:type="pct"/>
             <w:vAlign w:val="center"/>
           </w:tcPr>
-          <w:p/>
+          <w:p>
+            <w:r>
+              <w:t>18</w:t>
+            </w:r>
+            <w:r>
+              <w:t>/06</w:t>
+            </w:r>
+          </w:p>
         </w:tc>
       </w:tr>
     </w:tbl>
@@ -3088,6 +3069,15 @@
     </w:p>
     <w:p>
       <w:pPr>
+        <w:widowControl/>
+        <w:autoSpaceDE/>
+        <w:autoSpaceDN/>
+        <w:spacing w:before="100" w:beforeAutospacing="1" w:after="100" w:afterAutospacing="1"/>
+        <w:ind w:left="720"/>
+      </w:pPr>
+    </w:p>
+    <w:p>
+      <w:pPr>
         <w:spacing w:before="100" w:beforeAutospacing="1" w:after="100" w:afterAutospacing="1"/>
         <w:outlineLvl w:val="2"/>
         <w:rPr>
@@ -3104,6 +3094,7 @@
           <w:sz w:val="24"/>
           <w:szCs w:val="24"/>
         </w:rPr>
+        <w:lastRenderedPageBreak/>
         <w:t>9. RASTREABILIDADE</w:t>
       </w:r>
     </w:p>
@@ -3128,7 +3119,6 @@
         <w:spacing w:before="100" w:beforeAutospacing="1" w:after="100" w:afterAutospacing="1"/>
       </w:pPr>
       <w:r>
-        <w:lastRenderedPageBreak/>
         <w:t>Issue #</w:t>
       </w:r>
       <w:r>
@@ -3554,68 +3544,414 @@
           <w:b/>
           <w:bCs/>
         </w:rPr>
-        <w:t>10.1 O que capturar?</w:t>
+        <w:t xml:space="preserve">10.1 </w:t>
+      </w:r>
+      <w:r>
+        <w:rPr>
+          <w:b/>
+          <w:bCs/>
+        </w:rPr>
+        <w:t>Imagens</w:t>
       </w:r>
     </w:p>
     <w:p>
       <w:pPr>
         <w:widowControl/>
-        <w:numPr>
-          <w:ilvl w:val="0"/>
-          <w:numId w:val="3"/>
-        </w:numPr>
         <w:autoSpaceDE/>
         <w:autoSpaceDN/>
         <w:spacing w:before="100" w:beforeAutospacing="1" w:after="100" w:afterAutospacing="1"/>
-      </w:pPr>
-      <w:r>
-        <w:t>Print do repositório inicial</w:t>
+        <w:ind w:left="720"/>
+      </w:pPr>
+      <w:r>
+        <w:rPr>
+          <w:noProof/>
+        </w:rPr>
+        <w:drawing>
+          <wp:inline distT="0" distB="0" distL="0" distR="0" wp14:anchorId="2908843B" wp14:editId="0BBC148A">
+            <wp:extent cx="5768975" cy="2128520"/>
+            <wp:effectExtent l="0" t="0" r="3175" b="5080"/>
+            <wp:docPr id="1767562380" name="Imagem 1"/>
+            <wp:cNvGraphicFramePr>
+              <a:graphicFrameLocks xmlns:a="http://schemas.openxmlformats.org/drawingml/2006/main" noChangeAspect="1"/>
+            </wp:cNvGraphicFramePr>
+            <a:graphic xmlns:a="http://schemas.openxmlformats.org/drawingml/2006/main">
+              <a:graphicData uri="http://schemas.openxmlformats.org/drawingml/2006/picture">
+                <pic:pic xmlns:pic="http://schemas.openxmlformats.org/drawingml/2006/picture">
+                  <pic:nvPicPr>
+                    <pic:cNvPr id="0" name="Picture 1"/>
+                    <pic:cNvPicPr>
+                      <a:picLocks noChangeAspect="1" noChangeArrowheads="1"/>
+                    </pic:cNvPicPr>
+                  </pic:nvPicPr>
+                  <pic:blipFill>
+                    <a:blip r:embed="rId8" cstate="print">
+                      <a:extLst>
+                        <a:ext uri="{28A0092B-C50C-407E-A947-70E740481C1C}">
+                          <a14:useLocalDpi xmlns:a14="http://schemas.microsoft.com/office/drawing/2010/main" val="0"/>
+                        </a:ext>
+                      </a:extLst>
+                    </a:blip>
+                    <a:srcRect/>
+                    <a:stretch>
+                      <a:fillRect/>
+                    </a:stretch>
+                  </pic:blipFill>
+                  <pic:spPr bwMode="auto">
+                    <a:xfrm>
+                      <a:off x="0" y="0"/>
+                      <a:ext cx="5768975" cy="2128520"/>
+                    </a:xfrm>
+                    <a:prstGeom prst="rect">
+                      <a:avLst/>
+                    </a:prstGeom>
+                    <a:noFill/>
+                    <a:ln>
+                      <a:noFill/>
+                    </a:ln>
+                  </pic:spPr>
+                </pic:pic>
+              </a:graphicData>
+            </a:graphic>
+          </wp:inline>
+        </w:drawing>
       </w:r>
     </w:p>
     <w:p>
       <w:pPr>
         <w:widowControl/>
-        <w:numPr>
-          <w:ilvl w:val="0"/>
-          <w:numId w:val="3"/>
-        </w:numPr>
         <w:autoSpaceDE/>
         <w:autoSpaceDN/>
         <w:spacing w:before="100" w:beforeAutospacing="1" w:after="100" w:afterAutospacing="1"/>
-      </w:pPr>
-      <w:r>
-        <w:t>Commits com mensagens claras</w:t>
-      </w:r>
+        <w:ind w:left="720"/>
+      </w:pPr>
     </w:p>
     <w:p>
       <w:pPr>
         <w:widowControl/>
-        <w:numPr>
-          <w:ilvl w:val="0"/>
-          <w:numId w:val="3"/>
-        </w:numPr>
         <w:autoSpaceDE/>
         <w:autoSpaceDN/>
         <w:spacing w:before="100" w:beforeAutospacing="1" w:after="100" w:afterAutospacing="1"/>
-      </w:pPr>
-      <w:r>
-        <w:t>Screenshot de um PR com code review</w:t>
+        <w:ind w:left="720"/>
+      </w:pPr>
+      <w:r>
+        <w:rPr>
+          <w:noProof/>
+        </w:rPr>
+        <w:lastRenderedPageBreak/>
+        <w:drawing>
+          <wp:anchor distT="0" distB="0" distL="114300" distR="114300" simplePos="0" relativeHeight="251658240" behindDoc="1" locked="0" layoutInCell="1" allowOverlap="1" wp14:anchorId="36BB7993" wp14:editId="159CC888">
+            <wp:simplePos x="0" y="0"/>
+            <wp:positionH relativeFrom="column">
+              <wp:posOffset>459105</wp:posOffset>
+            </wp:positionH>
+            <wp:positionV relativeFrom="paragraph">
+              <wp:posOffset>2935605</wp:posOffset>
+            </wp:positionV>
+            <wp:extent cx="5768975" cy="2091055"/>
+            <wp:effectExtent l="0" t="0" r="3175" b="4445"/>
+            <wp:wrapNone/>
+            <wp:docPr id="1155346082" name="Imagem 6"/>
+            <wp:cNvGraphicFramePr>
+              <a:graphicFrameLocks xmlns:a="http://schemas.openxmlformats.org/drawingml/2006/main" noChangeAspect="1"/>
+            </wp:cNvGraphicFramePr>
+            <a:graphic xmlns:a="http://schemas.openxmlformats.org/drawingml/2006/main">
+              <a:graphicData uri="http://schemas.openxmlformats.org/drawingml/2006/picture">
+                <pic:pic xmlns:pic="http://schemas.openxmlformats.org/drawingml/2006/picture">
+                  <pic:nvPicPr>
+                    <pic:cNvPr id="0" name="Picture 17"/>
+                    <pic:cNvPicPr>
+                      <a:picLocks noChangeAspect="1" noChangeArrowheads="1"/>
+                    </pic:cNvPicPr>
+                  </pic:nvPicPr>
+                  <pic:blipFill>
+                    <a:blip r:embed="rId9">
+                      <a:extLst>
+                        <a:ext uri="{28A0092B-C50C-407E-A947-70E740481C1C}">
+                          <a14:useLocalDpi xmlns:a14="http://schemas.microsoft.com/office/drawing/2010/main" val="0"/>
+                        </a:ext>
+                      </a:extLst>
+                    </a:blip>
+                    <a:srcRect/>
+                    <a:stretch>
+                      <a:fillRect/>
+                    </a:stretch>
+                  </pic:blipFill>
+                  <pic:spPr bwMode="auto">
+                    <a:xfrm>
+                      <a:off x="0" y="0"/>
+                      <a:ext cx="5768975" cy="2091055"/>
+                    </a:xfrm>
+                    <a:prstGeom prst="rect">
+                      <a:avLst/>
+                    </a:prstGeom>
+                    <a:noFill/>
+                    <a:ln>
+                      <a:noFill/>
+                    </a:ln>
+                  </pic:spPr>
+                </pic:pic>
+              </a:graphicData>
+            </a:graphic>
+          </wp:anchor>
+        </w:drawing>
+      </w:r>
+      <w:r>
+        <w:rPr>
+          <w:noProof/>
+        </w:rPr>
+        <w:drawing>
+          <wp:inline distT="0" distB="0" distL="0" distR="0" wp14:anchorId="7C169104" wp14:editId="2FC74C04">
+            <wp:extent cx="5768975" cy="2814955"/>
+            <wp:effectExtent l="0" t="0" r="3175" b="4445"/>
+            <wp:docPr id="1975801525" name="Imagem 3"/>
+            <wp:cNvGraphicFramePr>
+              <a:graphicFrameLocks xmlns:a="http://schemas.openxmlformats.org/drawingml/2006/main" noChangeAspect="1"/>
+            </wp:cNvGraphicFramePr>
+            <a:graphic xmlns:a="http://schemas.openxmlformats.org/drawingml/2006/main">
+              <a:graphicData uri="http://schemas.openxmlformats.org/drawingml/2006/picture">
+                <pic:pic xmlns:pic="http://schemas.openxmlformats.org/drawingml/2006/picture">
+                  <pic:nvPicPr>
+                    <pic:cNvPr id="0" name="Picture 8"/>
+                    <pic:cNvPicPr>
+                      <a:picLocks noChangeAspect="1" noChangeArrowheads="1"/>
+                    </pic:cNvPicPr>
+                  </pic:nvPicPr>
+                  <pic:blipFill>
+                    <a:blip r:embed="rId10" cstate="print">
+                      <a:extLst>
+                        <a:ext uri="{28A0092B-C50C-407E-A947-70E740481C1C}">
+                          <a14:useLocalDpi xmlns:a14="http://schemas.microsoft.com/office/drawing/2010/main" val="0"/>
+                        </a:ext>
+                      </a:extLst>
+                    </a:blip>
+                    <a:srcRect/>
+                    <a:stretch>
+                      <a:fillRect/>
+                    </a:stretch>
+                  </pic:blipFill>
+                  <pic:spPr bwMode="auto">
+                    <a:xfrm>
+                      <a:off x="0" y="0"/>
+                      <a:ext cx="5768975" cy="2814955"/>
+                    </a:xfrm>
+                    <a:prstGeom prst="rect">
+                      <a:avLst/>
+                    </a:prstGeom>
+                    <a:noFill/>
+                    <a:ln>
+                      <a:noFill/>
+                    </a:ln>
+                  </pic:spPr>
+                </pic:pic>
+              </a:graphicData>
+            </a:graphic>
+          </wp:inline>
+        </w:drawing>
       </w:r>
     </w:p>
     <w:p>
       <w:pPr>
         <w:widowControl/>
-        <w:numPr>
-          <w:ilvl w:val="0"/>
-          <w:numId w:val="3"/>
-        </w:numPr>
         <w:autoSpaceDE/>
         <w:autoSpaceDN/>
         <w:spacing w:before="100" w:beforeAutospacing="1" w:after="100" w:afterAutospacing="1"/>
       </w:pPr>
-      <w:r>
-        <w:t>Imagem da criação de uma release</w:t>
-      </w:r>
+    </w:p>
+    <w:p>
+      <w:pPr>
+        <w:widowControl/>
+        <w:autoSpaceDE/>
+        <w:autoSpaceDN/>
+        <w:spacing w:before="100" w:beforeAutospacing="1" w:after="100" w:afterAutospacing="1"/>
+      </w:pPr>
+    </w:p>
+    <w:p>
+      <w:pPr>
+        <w:widowControl/>
+        <w:autoSpaceDE/>
+        <w:autoSpaceDN/>
+        <w:spacing w:before="100" w:beforeAutospacing="1" w:after="100" w:afterAutospacing="1"/>
+        <w:ind w:left="720"/>
+      </w:pPr>
+    </w:p>
+    <w:p>
+      <w:pPr>
+        <w:widowControl/>
+        <w:autoSpaceDE/>
+        <w:autoSpaceDN/>
+        <w:spacing w:before="100" w:beforeAutospacing="1" w:after="100" w:afterAutospacing="1"/>
+        <w:ind w:left="720"/>
+        <w:rPr>
+          <w:noProof/>
+        </w:rPr>
+      </w:pPr>
+    </w:p>
+    <w:p>
+      <w:pPr>
+        <w:widowControl/>
+        <w:autoSpaceDE/>
+        <w:autoSpaceDN/>
+        <w:spacing w:before="100" w:beforeAutospacing="1" w:after="100" w:afterAutospacing="1"/>
+        <w:ind w:left="720"/>
+        <w:rPr>
+          <w:noProof/>
+        </w:rPr>
+      </w:pPr>
+    </w:p>
+    <w:p>
+      <w:pPr>
+        <w:widowControl/>
+        <w:autoSpaceDE/>
+        <w:autoSpaceDN/>
+        <w:spacing w:before="100" w:beforeAutospacing="1" w:after="100" w:afterAutospacing="1"/>
+        <w:ind w:left="720"/>
+        <w:rPr>
+          <w:noProof/>
+        </w:rPr>
+      </w:pPr>
+    </w:p>
+    <w:p>
+      <w:pPr>
+        <w:widowControl/>
+        <w:autoSpaceDE/>
+        <w:autoSpaceDN/>
+        <w:spacing w:before="100" w:beforeAutospacing="1" w:after="100" w:afterAutospacing="1"/>
+        <w:ind w:left="720"/>
+        <w:rPr>
+          <w:noProof/>
+        </w:rPr>
+      </w:pPr>
+    </w:p>
+    <w:p>
+      <w:pPr>
+        <w:widowControl/>
+        <w:autoSpaceDE/>
+        <w:autoSpaceDN/>
+        <w:spacing w:before="100" w:beforeAutospacing="1" w:after="100" w:afterAutospacing="1"/>
+        <w:ind w:left="720"/>
+      </w:pPr>
+      <w:r>
+        <w:rPr>
+          <w:noProof/>
+        </w:rPr>
+        <w:drawing>
+          <wp:inline distT="0" distB="0" distL="0" distR="0" wp14:anchorId="1152CEFF" wp14:editId="0C459D0E">
+            <wp:extent cx="5768975" cy="2347595"/>
+            <wp:effectExtent l="0" t="0" r="3175" b="0"/>
+            <wp:docPr id="958080765" name="Imagem 4"/>
+            <wp:cNvGraphicFramePr>
+              <a:graphicFrameLocks xmlns:a="http://schemas.openxmlformats.org/drawingml/2006/main" noChangeAspect="1"/>
+            </wp:cNvGraphicFramePr>
+            <a:graphic xmlns:a="http://schemas.openxmlformats.org/drawingml/2006/main">
+              <a:graphicData uri="http://schemas.openxmlformats.org/drawingml/2006/picture">
+                <pic:pic xmlns:pic="http://schemas.openxmlformats.org/drawingml/2006/picture">
+                  <pic:nvPicPr>
+                    <pic:cNvPr id="0" name="Picture 10"/>
+                    <pic:cNvPicPr>
+                      <a:picLocks noChangeAspect="1" noChangeArrowheads="1"/>
+                    </pic:cNvPicPr>
+                  </pic:nvPicPr>
+                  <pic:blipFill>
+                    <a:blip r:embed="rId11">
+                      <a:extLst>
+                        <a:ext uri="{28A0092B-C50C-407E-A947-70E740481C1C}">
+                          <a14:useLocalDpi xmlns:a14="http://schemas.microsoft.com/office/drawing/2010/main" val="0"/>
+                        </a:ext>
+                      </a:extLst>
+                    </a:blip>
+                    <a:srcRect/>
+                    <a:stretch>
+                      <a:fillRect/>
+                    </a:stretch>
+                  </pic:blipFill>
+                  <pic:spPr bwMode="auto">
+                    <a:xfrm>
+                      <a:off x="0" y="0"/>
+                      <a:ext cx="5768975" cy="2347595"/>
+                    </a:xfrm>
+                    <a:prstGeom prst="rect">
+                      <a:avLst/>
+                    </a:prstGeom>
+                    <a:noFill/>
+                    <a:ln>
+                      <a:noFill/>
+                    </a:ln>
+                  </pic:spPr>
+                </pic:pic>
+              </a:graphicData>
+            </a:graphic>
+          </wp:inline>
+        </w:drawing>
+      </w:r>
+    </w:p>
+    <w:p>
+      <w:pPr>
+        <w:widowControl/>
+        <w:autoSpaceDE/>
+        <w:autoSpaceDN/>
+        <w:spacing w:before="100" w:beforeAutospacing="1" w:after="100" w:afterAutospacing="1"/>
+        <w:ind w:left="720"/>
+      </w:pPr>
+      <w:r>
+        <w:rPr>
+          <w:noProof/>
+        </w:rPr>
+        <w:lastRenderedPageBreak/>
+        <w:drawing>
+          <wp:inline distT="0" distB="0" distL="0" distR="0" wp14:anchorId="01AA61F8" wp14:editId="23FAEF2F">
+            <wp:extent cx="5768975" cy="3401060"/>
+            <wp:effectExtent l="0" t="0" r="3175" b="8890"/>
+            <wp:docPr id="679005555" name="Imagem 7"/>
+            <wp:cNvGraphicFramePr>
+              <a:graphicFrameLocks xmlns:a="http://schemas.openxmlformats.org/drawingml/2006/main" noChangeAspect="1"/>
+            </wp:cNvGraphicFramePr>
+            <a:graphic xmlns:a="http://schemas.openxmlformats.org/drawingml/2006/main">
+              <a:graphicData uri="http://schemas.openxmlformats.org/drawingml/2006/picture">
+                <pic:pic xmlns:pic="http://schemas.openxmlformats.org/drawingml/2006/picture">
+                  <pic:nvPicPr>
+                    <pic:cNvPr id="0" name="Picture 19"/>
+                    <pic:cNvPicPr>
+                      <a:picLocks noChangeAspect="1" noChangeArrowheads="1"/>
+                    </pic:cNvPicPr>
+                  </pic:nvPicPr>
+                  <pic:blipFill>
+                    <a:blip r:embed="rId12" cstate="print">
+                      <a:extLst>
+                        <a:ext uri="{28A0092B-C50C-407E-A947-70E740481C1C}">
+                          <a14:useLocalDpi xmlns:a14="http://schemas.microsoft.com/office/drawing/2010/main" val="0"/>
+                        </a:ext>
+                      </a:extLst>
+                    </a:blip>
+                    <a:srcRect/>
+                    <a:stretch>
+                      <a:fillRect/>
+                    </a:stretch>
+                  </pic:blipFill>
+                  <pic:spPr bwMode="auto">
+                    <a:xfrm>
+                      <a:off x="0" y="0"/>
+                      <a:ext cx="5768975" cy="3401060"/>
+                    </a:xfrm>
+                    <a:prstGeom prst="rect">
+                      <a:avLst/>
+                    </a:prstGeom>
+                    <a:noFill/>
+                    <a:ln>
+                      <a:noFill/>
+                    </a:ln>
+                  </pic:spPr>
+                </pic:pic>
+              </a:graphicData>
+            </a:graphic>
+          </wp:inline>
+        </w:drawing>
+      </w:r>
+    </w:p>
+    <w:p>
+      <w:pPr>
+        <w:spacing w:before="100" w:beforeAutospacing="1" w:after="100" w:afterAutospacing="1"/>
+        <w:outlineLvl w:val="3"/>
+      </w:pPr>
     </w:p>
     <w:p>
       <w:pPr>
@@ -3878,10 +4214,7 @@
         <w:br/>
       </w:r>
       <w:r>
-        <w:t>Aprendi a importância de manter o repositório organizado e padronizado</w:t>
-      </w:r>
-      <w:r>
-        <w:t xml:space="preserve"> </w:t>
+        <w:t xml:space="preserve">Aprendi a importância de manter o repositório organizado e padronizado </w:t>
       </w:r>
       <w:r>
         <w:t>e</w:t>
@@ -3890,10 +4223,7 @@
         <w:t xml:space="preserve"> também</w:t>
       </w:r>
       <w:r>
-        <w:t xml:space="preserve"> a realização de PR e merges</w:t>
-      </w:r>
-      <w:r>
-        <w:t>.</w:t>
+        <w:t xml:space="preserve"> a realização de PR e merges.</w:t>
       </w:r>
     </w:p>
     <w:p>
@@ -3964,96 +4294,135 @@
           <w:b/>
           <w:bCs/>
         </w:rPr>
-        <w:t>Desenvolvedor</w:t>
-      </w:r>
+        <w:t>Desenvolvedor)</w:t>
+      </w:r>
+      <w:r>
+        <w:br/>
+      </w:r>
+      <w:r>
+        <w:t xml:space="preserve">Aprendi a seguir práticas de </w:t>
+      </w:r>
+      <w:r>
+        <w:t>configuração</w:t>
+      </w:r>
+      <w:r>
+        <w:t xml:space="preserve"> e utilização de commits padronizados.</w:t>
+      </w:r>
+    </w:p>
+    <w:p>
+      <w:pPr>
+        <w:spacing w:beforeAutospacing="1" w:after="100" w:afterAutospacing="1"/>
+      </w:pPr>
       <w:r>
         <w:rPr>
           <w:b/>
           <w:bCs/>
         </w:rPr>
-        <w:t>)</w:t>
-      </w:r>
-      <w:r>
-        <w:br/>
-      </w:r>
-      <w:r>
-        <w:t xml:space="preserve">Aprendi a seguir práticas de </w:t>
-      </w:r>
-      <w:r>
-        <w:t>configuração</w:t>
-      </w:r>
-      <w:r>
-        <w:t xml:space="preserve"> e utilização de commits padronizados</w:t>
-      </w:r>
-      <w:r>
-        <w:t>.</w:t>
-      </w:r>
-    </w:p>
-    <w:p>
-      <w:pPr>
-        <w:spacing w:beforeAutospacing="1" w:after="100" w:afterAutospacing="1"/>
-      </w:pPr>
+        <w:t>Yasmim</w:t>
+      </w:r>
       <w:r>
         <w:rPr>
           <w:b/>
           <w:bCs/>
         </w:rPr>
-        <w:t>Yasmim</w:t>
+        <w:t xml:space="preserve"> (</w:t>
       </w:r>
       <w:r>
         <w:rPr>
           <w:b/>
           <w:bCs/>
         </w:rPr>
-        <w:t xml:space="preserve"> (</w:t>
-      </w:r>
-      <w:r>
+        <w:t>Desenvolvedor)</w:t>
+      </w:r>
+      <w:r>
+        <w:br/>
+      </w:r>
+      <w:r>
+        <w:t>Aprendi a criar e organizar branches para cada tarefa, facilitando o controle do desenvolvimento.</w:t>
+      </w:r>
+    </w:p>
+    <w:p>
+      <w:pPr>
+        <w:spacing w:before="100" w:beforeAutospacing="1" w:after="100" w:afterAutospacing="1"/>
+        <w:outlineLvl w:val="3"/>
         <w:rPr>
           <w:b/>
           <w:bCs/>
         </w:rPr>
-        <w:t>Desenvolvedor)</w:t>
-      </w:r>
-      <w:r>
-        <w:br/>
-      </w:r>
-      <w:r>
-        <w:t>Aprendi a criar e organizar branches para cada tarefa, facilitando o controle do desenvolvimento.</w:t>
-      </w:r>
-    </w:p>
-    <w:p>
-      <w:pPr>
-        <w:spacing w:beforeAutospacing="1" w:after="100" w:afterAutospacing="1"/>
-      </w:pPr>
-    </w:p>
-    <w:p>
-      <w:pPr>
-        <w:spacing w:before="100" w:beforeAutospacing="1" w:after="100" w:afterAutospacing="1"/>
-        <w:outlineLvl w:val="3"/>
+      </w:pPr>
+      <w:r>
         <w:rPr>
           <w:b/>
           <w:bCs/>
         </w:rPr>
-      </w:pPr>
-      <w:r>
-        <w:rPr>
-          <w:b/>
-          <w:bCs/>
-        </w:rPr>
         <w:lastRenderedPageBreak/>
         <w:t>11.2 Conclusão do Grupo</w:t>
       </w:r>
     </w:p>
     <w:p>
       <w:pPr>
-        <w:spacing w:before="100" w:beforeAutospacing="1" w:after="100" w:afterAutospacing="1"/>
-      </w:pPr>
-      <w:r>
-        <w:rPr>
-          <w:i/>
-          <w:iCs/>
-        </w:rPr>
-        <w:t>Escreva o que deu certo, o que aprenderam e o que fariam diferente.</w:t>
+        <w:jc w:val="both"/>
+        <w:rPr>
+          <w:lang w:val="pt-BR"/>
+        </w:rPr>
+      </w:pPr>
+      <w:r>
+        <w:rPr>
+          <w:lang w:val="pt-BR"/>
+        </w:rPr>
+        <w:t xml:space="preserve">No nosso projeto, conseguimos manter uma boa organização no repositório, com </w:t>
+      </w:r>
+      <w:proofErr w:type="spellStart"/>
+      <w:r>
+        <w:rPr>
+          <w:lang w:val="pt-BR"/>
+        </w:rPr>
+        <w:t>commits</w:t>
+      </w:r>
+      <w:proofErr w:type="spellEnd"/>
+      <w:r>
+        <w:rPr>
+          <w:lang w:val="pt-BR"/>
+        </w:rPr>
+        <w:t xml:space="preserve"> bem estruturado</w:t>
+      </w:r>
+      <w:r>
+        <w:rPr>
+          <w:lang w:val="pt-BR"/>
+        </w:rPr>
+        <w:t>s</w:t>
+      </w:r>
+      <w:r>
+        <w:rPr>
+          <w:lang w:val="pt-BR"/>
+        </w:rPr>
+        <w:t xml:space="preserve">. Aprendemos a importância de manter a documentação sempre atualizada e de integrar as práticas de GCS no nosso fluxo de trabalho. A comunicação dentro da equipe foi essencial para resolver conflitos e alinhar as tarefas. Contudo, poderíamos ter melhorado a sincronização entre os membros antes de novos </w:t>
+      </w:r>
+      <w:proofErr w:type="spellStart"/>
+      <w:r>
+        <w:rPr>
+          <w:lang w:val="pt-BR"/>
+        </w:rPr>
+        <w:t>commits</w:t>
+      </w:r>
+      <w:proofErr w:type="spellEnd"/>
+      <w:r>
+        <w:rPr>
+          <w:lang w:val="pt-BR"/>
+        </w:rPr>
+        <w:t xml:space="preserve">. Além disso, a compatibilidade de ferramentas poderia ter sido mais bem gerenciada </w:t>
+      </w:r>
+      <w:r>
+        <w:rPr>
+          <w:lang w:val="pt-BR"/>
+        </w:rPr>
+        <w:t>anteriormente</w:t>
+      </w:r>
+      <w:r>
+        <w:rPr>
+          <w:lang w:val="pt-BR"/>
+        </w:rPr>
+        <w:t>.</w:t>
       </w:r>
     </w:p>
     <w:p/>
@@ -4273,7 +4642,7 @@
       </w:pPr>
     </w:p>
     <w:sectPr>
-      <w:headerReference w:type="default" r:id="rId8"/>
+      <w:headerReference w:type="default" r:id="rId13"/>
       <w:pgSz w:w="11920" w:h="16850"/>
       <w:pgMar w:top="1701" w:right="1134" w:bottom="1134" w:left="1701" w:header="0" w:footer="658" w:gutter="0"/>
       <w:pgNumType w:start="6"/>
@@ -4284,7 +4653,7 @@
 </file>
 
 <file path=word/endnotes.xml><?xml version="1.0" encoding="utf-8"?>
-<w:endnotes xmlns:wpc="http://schemas.microsoft.com/office/word/2010/wordprocessingCanvas" xmlns:cx="http://schemas.microsoft.com/office/drawing/2014/chartex" xmlns:cx1="http://schemas.microsoft.com/office/drawing/2015/9/8/chartex" xmlns:cx2="http://schemas.microsoft.com/office/drawing/2015/10/21/chartex" xmlns:cx3="http://schemas.microsoft.com/office/drawing/2016/5/9/chartex" xmlns:cx4="http://schemas.microsoft.com/office/drawing/2016/5/10/chartex" xmlns:cx5="http://schemas.microsoft.com/office/drawing/2016/5/11/chartex" xmlns:cx6="http://schemas.microsoft.com/office/drawing/2016/5/12/chartex" xmlns:cx7="http://schemas.microsoft.com/office/drawing/2016/5/13/chartex" xmlns:cx8="http://schemas.microsoft.com/office/drawing/2016/5/14/chartex" xmlns:mc="http://schemas.openxmlformats.org/markup-compatibility/2006" xmlns:aink="http://schemas.microsoft.com/office/drawing/2016/ink" xmlns:am3d="http://schemas.microsoft.com/office/drawing/2017/model3d" xmlns:o="urn:schemas-microsoft-com:office:office" xmlns:r="http://schemas.openxmlformats.org/officeDocument/2006/relationships" xmlns:m="http://schemas.openxmlformats.org/officeDocument/2006/math" xmlns:v="urn:schemas-microsoft-com:vml" xmlns:wp14="http://schemas.microsoft.com/office/word/2010/wordprocessingDrawing" xmlns:wp="http://schemas.openxmlformats.org/drawingml/2006/wordprocessingDrawing" xmlns:w10="urn:schemas-microsoft-com:office:word" xmlns:w="http://schemas.openxmlformats.org/wordprocessingml/2006/main" xmlns:w14="http://schemas.microsoft.com/office/word/2010/wordml" xmlns:w15="http://schemas.microsoft.com/office/word/2012/wordml" xmlns:w16cex="http://schemas.microsoft.com/office/word/2018/wordml/cex" xmlns:w16cid="http://schemas.microsoft.com/office/word/2016/wordml/cid" xmlns:w16="http://schemas.microsoft.com/office/word/2018/wordml" xmlns:w16sdtdh="http://schemas.microsoft.com/office/word/2020/wordml/sdtdatahash" xmlns:w16se="http://schemas.microsoft.com/office/word/2015/wordml/symex" xmlns:wpg="http://schemas.microsoft.com/office/word/2010/wordprocessingGroup" xmlns:wpi="http://schemas.microsoft.com/office/word/2010/wordprocessingInk" xmlns:wne="http://schemas.microsoft.com/office/word/2006/wordml" xmlns:wps="http://schemas.microsoft.com/office/word/2010/wordprocessingShape" mc:Ignorable="w14 w15 w16se w16cid w16 w16cex w16sdtdh wp14">
+<w:endnotes xmlns:wpc="http://schemas.microsoft.com/office/word/2010/wordprocessingCanvas" xmlns:cx="http://schemas.microsoft.com/office/drawing/2014/chartex" xmlns:cx1="http://schemas.microsoft.com/office/drawing/2015/9/8/chartex" xmlns:cx2="http://schemas.microsoft.com/office/drawing/2015/10/21/chartex" xmlns:cx3="http://schemas.microsoft.com/office/drawing/2016/5/9/chartex" xmlns:cx4="http://schemas.microsoft.com/office/drawing/2016/5/10/chartex" xmlns:cx5="http://schemas.microsoft.com/office/drawing/2016/5/11/chartex" xmlns:cx6="http://schemas.microsoft.com/office/drawing/2016/5/12/chartex" xmlns:cx7="http://schemas.microsoft.com/office/drawing/2016/5/13/chartex" xmlns:cx8="http://schemas.microsoft.com/office/drawing/2016/5/14/chartex" xmlns:mc="http://schemas.openxmlformats.org/markup-compatibility/2006" xmlns:aink="http://schemas.microsoft.com/office/drawing/2016/ink" xmlns:am3d="http://schemas.microsoft.com/office/drawing/2017/model3d" xmlns:o="urn:schemas-microsoft-com:office:office" xmlns:oel="http://schemas.microsoft.com/office/2019/extlst" xmlns:r="http://schemas.openxmlformats.org/officeDocument/2006/relationships" xmlns:m="http://schemas.openxmlformats.org/officeDocument/2006/math" xmlns:v="urn:schemas-microsoft-com:vml" xmlns:wp14="http://schemas.microsoft.com/office/word/2010/wordprocessingDrawing" xmlns:wp="http://schemas.openxmlformats.org/drawingml/2006/wordprocessingDrawing" xmlns:w10="urn:schemas-microsoft-com:office:word" xmlns:w="http://schemas.openxmlformats.org/wordprocessingml/2006/main" xmlns:w14="http://schemas.microsoft.com/office/word/2010/wordml" xmlns:w15="http://schemas.microsoft.com/office/word/2012/wordml" xmlns:w16cex="http://schemas.microsoft.com/office/word/2018/wordml/cex" xmlns:w16cid="http://schemas.microsoft.com/office/word/2016/wordml/cid" xmlns:w16="http://schemas.microsoft.com/office/word/2018/wordml" xmlns:w16du="http://schemas.microsoft.com/office/word/2023/wordml/word16du" xmlns:w16sdtdh="http://schemas.microsoft.com/office/word/2020/wordml/sdtdatahash" xmlns:w16sdtfl="http://schemas.microsoft.com/office/word/2024/wordml/sdtformatlock" xmlns:w16se="http://schemas.microsoft.com/office/word/2015/wordml/symex" xmlns:wpg="http://schemas.microsoft.com/office/word/2010/wordprocessingGroup" xmlns:wpi="http://schemas.microsoft.com/office/word/2010/wordprocessingInk" xmlns:wne="http://schemas.microsoft.com/office/word/2006/wordml" xmlns:wps="http://schemas.microsoft.com/office/word/2010/wordprocessingShape" mc:Ignorable="w14 w15 w16se w16cid w16 w16cex w16sdtdh w16sdtfl w16du wp14">
   <w:endnote w:type="separator" w:id="-1">
     <w:p>
       <w:r>
@@ -4303,7 +4672,7 @@
 </file>
 
 <file path=word/footnotes.xml><?xml version="1.0" encoding="utf-8"?>
-<w:footnotes xmlns:wpc="http://schemas.microsoft.com/office/word/2010/wordprocessingCanvas" xmlns:cx="http://schemas.microsoft.com/office/drawing/2014/chartex" xmlns:cx1="http://schemas.microsoft.com/office/drawing/2015/9/8/chartex" xmlns:cx2="http://schemas.microsoft.com/office/drawing/2015/10/21/chartex" xmlns:cx3="http://schemas.microsoft.com/office/drawing/2016/5/9/chartex" xmlns:cx4="http://schemas.microsoft.com/office/drawing/2016/5/10/chartex" xmlns:cx5="http://schemas.microsoft.com/office/drawing/2016/5/11/chartex" xmlns:cx6="http://schemas.microsoft.com/office/drawing/2016/5/12/chartex" xmlns:cx7="http://schemas.microsoft.com/office/drawing/2016/5/13/chartex" xmlns:cx8="http://schemas.microsoft.com/office/drawing/2016/5/14/chartex" xmlns:mc="http://schemas.openxmlformats.org/markup-compatibility/2006" xmlns:aink="http://schemas.microsoft.com/office/drawing/2016/ink" xmlns:am3d="http://schemas.microsoft.com/office/drawing/2017/model3d" xmlns:o="urn:schemas-microsoft-com:office:office" xmlns:r="http://schemas.openxmlformats.org/officeDocument/2006/relationships" xmlns:m="http://schemas.openxmlformats.org/officeDocument/2006/math" xmlns:v="urn:schemas-microsoft-com:vml" xmlns:wp14="http://schemas.microsoft.com/office/word/2010/wordprocessingDrawing" xmlns:wp="http://schemas.openxmlformats.org/drawingml/2006/wordprocessingDrawing" xmlns:w10="urn:schemas-microsoft-com:office:word" xmlns:w="http://schemas.openxmlformats.org/wordprocessingml/2006/main" xmlns:w14="http://schemas.microsoft.com/office/word/2010/wordml" xmlns:w15="http://schemas.microsoft.com/office/word/2012/wordml" xmlns:w16cex="http://schemas.microsoft.com/office/word/2018/wordml/cex" xmlns:w16cid="http://schemas.microsoft.com/office/word/2016/wordml/cid" xmlns:w16="http://schemas.microsoft.com/office/word/2018/wordml" xmlns:w16sdtdh="http://schemas.microsoft.com/office/word/2020/wordml/sdtdatahash" xmlns:w16se="http://schemas.microsoft.com/office/word/2015/wordml/symex" xmlns:wpg="http://schemas.microsoft.com/office/word/2010/wordprocessingGroup" xmlns:wpi="http://schemas.microsoft.com/office/word/2010/wordprocessingInk" xmlns:wne="http://schemas.microsoft.com/office/word/2006/wordml" xmlns:wps="http://schemas.microsoft.com/office/word/2010/wordprocessingShape" mc:Ignorable="w14 w15 w16se w16cid w16 w16cex w16sdtdh wp14">
+<w:footnotes xmlns:wpc="http://schemas.microsoft.com/office/word/2010/wordprocessingCanvas" xmlns:cx="http://schemas.microsoft.com/office/drawing/2014/chartex" xmlns:cx1="http://schemas.microsoft.com/office/drawing/2015/9/8/chartex" xmlns:cx2="http://schemas.microsoft.com/office/drawing/2015/10/21/chartex" xmlns:cx3="http://schemas.microsoft.com/office/drawing/2016/5/9/chartex" xmlns:cx4="http://schemas.microsoft.com/office/drawing/2016/5/10/chartex" xmlns:cx5="http://schemas.microsoft.com/office/drawing/2016/5/11/chartex" xmlns:cx6="http://schemas.microsoft.com/office/drawing/2016/5/12/chartex" xmlns:cx7="http://schemas.microsoft.com/office/drawing/2016/5/13/chartex" xmlns:cx8="http://schemas.microsoft.com/office/drawing/2016/5/14/chartex" xmlns:mc="http://schemas.openxmlformats.org/markup-compatibility/2006" xmlns:aink="http://schemas.microsoft.com/office/drawing/2016/ink" xmlns:am3d="http://schemas.microsoft.com/office/drawing/2017/model3d" xmlns:o="urn:schemas-microsoft-com:office:office" xmlns:oel="http://schemas.microsoft.com/office/2019/extlst" xmlns:r="http://schemas.openxmlformats.org/officeDocument/2006/relationships" xmlns:m="http://schemas.openxmlformats.org/officeDocument/2006/math" xmlns:v="urn:schemas-microsoft-com:vml" xmlns:wp14="http://schemas.microsoft.com/office/word/2010/wordprocessingDrawing" xmlns:wp="http://schemas.openxmlformats.org/drawingml/2006/wordprocessingDrawing" xmlns:w10="urn:schemas-microsoft-com:office:word" xmlns:w="http://schemas.openxmlformats.org/wordprocessingml/2006/main" xmlns:w14="http://schemas.microsoft.com/office/word/2010/wordml" xmlns:w15="http://schemas.microsoft.com/office/word/2012/wordml" xmlns:w16cex="http://schemas.microsoft.com/office/word/2018/wordml/cex" xmlns:w16cid="http://schemas.microsoft.com/office/word/2016/wordml/cid" xmlns:w16="http://schemas.microsoft.com/office/word/2018/wordml" xmlns:w16du="http://schemas.microsoft.com/office/word/2023/wordml/word16du" xmlns:w16sdtdh="http://schemas.microsoft.com/office/word/2020/wordml/sdtdatahash" xmlns:w16sdtfl="http://schemas.microsoft.com/office/word/2024/wordml/sdtformatlock" xmlns:w16se="http://schemas.microsoft.com/office/word/2015/wordml/symex" xmlns:wpg="http://schemas.microsoft.com/office/word/2010/wordprocessingGroup" xmlns:wpi="http://schemas.microsoft.com/office/word/2010/wordprocessingInk" xmlns:wne="http://schemas.microsoft.com/office/word/2006/wordml" xmlns:wps="http://schemas.microsoft.com/office/word/2010/wordprocessingShape" mc:Ignorable="w14 w15 w16se w16cid w16 w16cex w16sdtdh w16sdtfl w16du wp14">
   <w:footnote w:type="separator" w:id="-1">
     <w:p>
       <w:r>
@@ -4322,7 +4691,7 @@
 </file>
 
 <file path=word/header1.xml><?xml version="1.0" encoding="utf-8"?>
-<w:hdr xmlns:wpc="http://schemas.microsoft.com/office/word/2010/wordprocessingCanvas" xmlns:cx="http://schemas.microsoft.com/office/drawing/2014/chartex" xmlns:cx1="http://schemas.microsoft.com/office/drawing/2015/9/8/chartex" xmlns:cx2="http://schemas.microsoft.com/office/drawing/2015/10/21/chartex" xmlns:cx3="http://schemas.microsoft.com/office/drawing/2016/5/9/chartex" xmlns:cx4="http://schemas.microsoft.com/office/drawing/2016/5/10/chartex" xmlns:cx5="http://schemas.microsoft.com/office/drawing/2016/5/11/chartex" xmlns:cx6="http://schemas.microsoft.com/office/drawing/2016/5/12/chartex" xmlns:cx7="http://schemas.microsoft.com/office/drawing/2016/5/13/chartex" xmlns:cx8="http://schemas.microsoft.com/office/drawing/2016/5/14/chartex" xmlns:mc="http://schemas.openxmlformats.org/markup-compatibility/2006" xmlns:aink="http://schemas.microsoft.com/office/drawing/2016/ink" xmlns:am3d="http://schemas.microsoft.com/office/drawing/2017/model3d" xmlns:o="urn:schemas-microsoft-com:office:office" xmlns:r="http://schemas.openxmlformats.org/officeDocument/2006/relationships" xmlns:m="http://schemas.openxmlformats.org/officeDocument/2006/math" xmlns:v="urn:schemas-microsoft-com:vml" xmlns:wp14="http://schemas.microsoft.com/office/word/2010/wordprocessingDrawing" xmlns:wp="http://schemas.openxmlformats.org/drawingml/2006/wordprocessingDrawing" xmlns:w10="urn:schemas-microsoft-com:office:word" xmlns:w="http://schemas.openxmlformats.org/wordprocessingml/2006/main" xmlns:w14="http://schemas.microsoft.com/office/word/2010/wordml" xmlns:w15="http://schemas.microsoft.com/office/word/2012/wordml" xmlns:w16cex="http://schemas.microsoft.com/office/word/2018/wordml/cex" xmlns:w16cid="http://schemas.microsoft.com/office/word/2016/wordml/cid" xmlns:w16="http://schemas.microsoft.com/office/word/2018/wordml" xmlns:w16sdtdh="http://schemas.microsoft.com/office/word/2020/wordml/sdtdatahash" xmlns:w16se="http://schemas.microsoft.com/office/word/2015/wordml/symex" xmlns:wpg="http://schemas.microsoft.com/office/word/2010/wordprocessingGroup" xmlns:wpi="http://schemas.microsoft.com/office/word/2010/wordprocessingInk" xmlns:wne="http://schemas.microsoft.com/office/word/2006/wordml" xmlns:wps="http://schemas.microsoft.com/office/word/2010/wordprocessingShape" mc:Ignorable="w14 w15 w16se w16cid w16 w16cex w16sdtdh wp14">
+<w:hdr xmlns:wpc="http://schemas.microsoft.com/office/word/2010/wordprocessingCanvas" xmlns:cx="http://schemas.microsoft.com/office/drawing/2014/chartex" xmlns:cx1="http://schemas.microsoft.com/office/drawing/2015/9/8/chartex" xmlns:cx2="http://schemas.microsoft.com/office/drawing/2015/10/21/chartex" xmlns:cx3="http://schemas.microsoft.com/office/drawing/2016/5/9/chartex" xmlns:cx4="http://schemas.microsoft.com/office/drawing/2016/5/10/chartex" xmlns:cx5="http://schemas.microsoft.com/office/drawing/2016/5/11/chartex" xmlns:cx6="http://schemas.microsoft.com/office/drawing/2016/5/12/chartex" xmlns:cx7="http://schemas.microsoft.com/office/drawing/2016/5/13/chartex" xmlns:cx8="http://schemas.microsoft.com/office/drawing/2016/5/14/chartex" xmlns:mc="http://schemas.openxmlformats.org/markup-compatibility/2006" xmlns:aink="http://schemas.microsoft.com/office/drawing/2016/ink" xmlns:am3d="http://schemas.microsoft.com/office/drawing/2017/model3d" xmlns:o="urn:schemas-microsoft-com:office:office" xmlns:oel="http://schemas.microsoft.com/office/2019/extlst" xmlns:r="http://schemas.openxmlformats.org/officeDocument/2006/relationships" xmlns:m="http://schemas.openxmlformats.org/officeDocument/2006/math" xmlns:v="urn:schemas-microsoft-com:vml" xmlns:wp14="http://schemas.microsoft.com/office/word/2010/wordprocessingDrawing" xmlns:wp="http://schemas.openxmlformats.org/drawingml/2006/wordprocessingDrawing" xmlns:w10="urn:schemas-microsoft-com:office:word" xmlns:w="http://schemas.openxmlformats.org/wordprocessingml/2006/main" xmlns:w14="http://schemas.microsoft.com/office/word/2010/wordml" xmlns:w15="http://schemas.microsoft.com/office/word/2012/wordml" xmlns:w16cex="http://schemas.microsoft.com/office/word/2018/wordml/cex" xmlns:w16cid="http://schemas.microsoft.com/office/word/2016/wordml/cid" xmlns:w16="http://schemas.microsoft.com/office/word/2018/wordml" xmlns:w16du="http://schemas.microsoft.com/office/word/2023/wordml/word16du" xmlns:w16sdtdh="http://schemas.microsoft.com/office/word/2020/wordml/sdtdatahash" xmlns:w16sdtfl="http://schemas.microsoft.com/office/word/2024/wordml/sdtformatlock" xmlns:w16se="http://schemas.microsoft.com/office/word/2015/wordml/symex" xmlns:wpg="http://schemas.microsoft.com/office/word/2010/wordprocessingGroup" xmlns:wpi="http://schemas.microsoft.com/office/word/2010/wordprocessingInk" xmlns:wne="http://schemas.microsoft.com/office/word/2006/wordml" xmlns:wps="http://schemas.microsoft.com/office/word/2010/wordprocessingShape" mc:Ignorable="w14 w15 w16se w16cid w16 w16cex w16sdtdh w16sdtfl w16du wp14">
   <w:p>
     <w:pPr>
       <w:pStyle w:val="Cabealho"/>
@@ -4340,7 +4709,7 @@
 </file>
 
 <file path=word/numbering.xml><?xml version="1.0" encoding="utf-8"?>
-<w:numbering xmlns:wpc="http://schemas.microsoft.com/office/word/2010/wordprocessingCanvas" xmlns:cx="http://schemas.microsoft.com/office/drawing/2014/chartex" xmlns:cx1="http://schemas.microsoft.com/office/drawing/2015/9/8/chartex" xmlns:cx2="http://schemas.microsoft.com/office/drawing/2015/10/21/chartex" xmlns:cx3="http://schemas.microsoft.com/office/drawing/2016/5/9/chartex" xmlns:cx4="http://schemas.microsoft.com/office/drawing/2016/5/10/chartex" xmlns:cx5="http://schemas.microsoft.com/office/drawing/2016/5/11/chartex" xmlns:cx6="http://schemas.microsoft.com/office/drawing/2016/5/12/chartex" xmlns:cx7="http://schemas.microsoft.com/office/drawing/2016/5/13/chartex" xmlns:cx8="http://schemas.microsoft.com/office/drawing/2016/5/14/chartex" xmlns:mc="http://schemas.openxmlformats.org/markup-compatibility/2006" xmlns:aink="http://schemas.microsoft.com/office/drawing/2016/ink" xmlns:am3d="http://schemas.microsoft.com/office/drawing/2017/model3d" xmlns:o="urn:schemas-microsoft-com:office:office" xmlns:r="http://schemas.openxmlformats.org/officeDocument/2006/relationships" xmlns:m="http://schemas.openxmlformats.org/officeDocument/2006/math" xmlns:v="urn:schemas-microsoft-com:vml" xmlns:wp14="http://schemas.microsoft.com/office/word/2010/wordprocessingDrawing" xmlns:wp="http://schemas.openxmlformats.org/drawingml/2006/wordprocessingDrawing" xmlns:w10="urn:schemas-microsoft-com:office:word" xmlns:w="http://schemas.openxmlformats.org/wordprocessingml/2006/main" xmlns:w14="http://schemas.microsoft.com/office/word/2010/wordml" xmlns:w15="http://schemas.microsoft.com/office/word/2012/wordml" xmlns:w16cex="http://schemas.microsoft.com/office/word/2018/wordml/cex" xmlns:w16cid="http://schemas.microsoft.com/office/word/2016/wordml/cid" xmlns:w16="http://schemas.microsoft.com/office/word/2018/wordml" xmlns:w16sdtdh="http://schemas.microsoft.com/office/word/2020/wordml/sdtdatahash" xmlns:w16se="http://schemas.microsoft.com/office/word/2015/wordml/symex" xmlns:wpg="http://schemas.microsoft.com/office/word/2010/wordprocessingGroup" xmlns:wpi="http://schemas.microsoft.com/office/word/2010/wordprocessingInk" xmlns:wne="http://schemas.microsoft.com/office/word/2006/wordml" xmlns:wps="http://schemas.microsoft.com/office/word/2010/wordprocessingShape" mc:Ignorable="w14 w15 w16se w16cid w16 w16cex w16sdtdh wp14">
+<w:numbering xmlns:wpc="http://schemas.microsoft.com/office/word/2010/wordprocessingCanvas" xmlns:cx="http://schemas.microsoft.com/office/drawing/2014/chartex" xmlns:cx1="http://schemas.microsoft.com/office/drawing/2015/9/8/chartex" xmlns:cx2="http://schemas.microsoft.com/office/drawing/2015/10/21/chartex" xmlns:cx3="http://schemas.microsoft.com/office/drawing/2016/5/9/chartex" xmlns:cx4="http://schemas.microsoft.com/office/drawing/2016/5/10/chartex" xmlns:cx5="http://schemas.microsoft.com/office/drawing/2016/5/11/chartex" xmlns:cx6="http://schemas.microsoft.com/office/drawing/2016/5/12/chartex" xmlns:cx7="http://schemas.microsoft.com/office/drawing/2016/5/13/chartex" xmlns:cx8="http://schemas.microsoft.com/office/drawing/2016/5/14/chartex" xmlns:mc="http://schemas.openxmlformats.org/markup-compatibility/2006" xmlns:aink="http://schemas.microsoft.com/office/drawing/2016/ink" xmlns:am3d="http://schemas.microsoft.com/office/drawing/2017/model3d" xmlns:o="urn:schemas-microsoft-com:office:office" xmlns:oel="http://schemas.microsoft.com/office/2019/extlst" xmlns:r="http://schemas.openxmlformats.org/officeDocument/2006/relationships" xmlns:m="http://schemas.openxmlformats.org/officeDocument/2006/math" xmlns:v="urn:schemas-microsoft-com:vml" xmlns:wp14="http://schemas.microsoft.com/office/word/2010/wordprocessingDrawing" xmlns:wp="http://schemas.openxmlformats.org/drawingml/2006/wordprocessingDrawing" xmlns:w10="urn:schemas-microsoft-com:office:word" xmlns:w="http://schemas.openxmlformats.org/wordprocessingml/2006/main" xmlns:w14="http://schemas.microsoft.com/office/word/2010/wordml" xmlns:w15="http://schemas.microsoft.com/office/word/2012/wordml" xmlns:w16cex="http://schemas.microsoft.com/office/word/2018/wordml/cex" xmlns:w16cid="http://schemas.microsoft.com/office/word/2016/wordml/cid" xmlns:w16="http://schemas.microsoft.com/office/word/2018/wordml" xmlns:w16du="http://schemas.microsoft.com/office/word/2023/wordml/word16du" xmlns:w16sdtdh="http://schemas.microsoft.com/office/word/2020/wordml/sdtdatahash" xmlns:w16sdtfl="http://schemas.microsoft.com/office/word/2024/wordml/sdtformatlock" xmlns:w16se="http://schemas.microsoft.com/office/word/2015/wordml/symex" xmlns:wpg="http://schemas.microsoft.com/office/word/2010/wordprocessingGroup" xmlns:wpi="http://schemas.microsoft.com/office/word/2010/wordprocessingInk" xmlns:wne="http://schemas.microsoft.com/office/word/2006/wordml" xmlns:wps="http://schemas.microsoft.com/office/word/2010/wordprocessingShape" mc:Ignorable="w14 w15 w16se w16cid w16 w16cex w16sdtdh w16sdtfl w16du wp14">
   <w:abstractNum w:abstractNumId="0" w15:restartNumberingAfterBreak="0">
     <w:nsid w:val="040867ED"/>
     <w:multiLevelType w:val="hybridMultilevel"/>
@@ -5127,22 +5496,22 @@
       </w:rPr>
     </w:lvl>
   </w:abstractNum>
-  <w:num w:numId="1">
+  <w:num w:numId="1" w16cid:durableId="479998544">
     <w:abstractNumId w:val="2"/>
   </w:num>
-  <w:num w:numId="2">
+  <w:num w:numId="2" w16cid:durableId="2114284004">
     <w:abstractNumId w:val="3"/>
   </w:num>
-  <w:num w:numId="3">
+  <w:num w:numId="3" w16cid:durableId="111098023">
     <w:abstractNumId w:val="4"/>
   </w:num>
-  <w:num w:numId="4">
+  <w:num w:numId="4" w16cid:durableId="1522476348">
     <w:abstractNumId w:val="5"/>
   </w:num>
-  <w:num w:numId="5">
+  <w:num w:numId="5" w16cid:durableId="1944605619">
     <w:abstractNumId w:val="0"/>
   </w:num>
-  <w:num w:numId="6">
+  <w:num w:numId="6" w16cid:durableId="1972590179">
     <w:abstractNumId w:val="1"/>
   </w:num>
   <w:numIdMacAtCleanup w:val="6"/>
@@ -5150,7 +5519,7 @@
 </file>
 
 <file path=word/styles.xml><?xml version="1.0" encoding="utf-8"?>
-<w:styles xmlns:mc="http://schemas.openxmlformats.org/markup-compatibility/2006" xmlns:r="http://schemas.openxmlformats.org/officeDocument/2006/relationships" xmlns:w="http://schemas.openxmlformats.org/wordprocessingml/2006/main" xmlns:w14="http://schemas.microsoft.com/office/word/2010/wordml" xmlns:w15="http://schemas.microsoft.com/office/word/2012/wordml" xmlns:w16cex="http://schemas.microsoft.com/office/word/2018/wordml/cex" xmlns:w16cid="http://schemas.microsoft.com/office/word/2016/wordml/cid" xmlns:w16="http://schemas.microsoft.com/office/word/2018/wordml" xmlns:w16sdtdh="http://schemas.microsoft.com/office/word/2020/wordml/sdtdatahash" xmlns:w16se="http://schemas.microsoft.com/office/word/2015/wordml/symex" mc:Ignorable="w14 w15 w16se w16cid w16 w16cex w16sdtdh">
+<w:styles xmlns:mc="http://schemas.openxmlformats.org/markup-compatibility/2006" xmlns:r="http://schemas.openxmlformats.org/officeDocument/2006/relationships" xmlns:w="http://schemas.openxmlformats.org/wordprocessingml/2006/main" xmlns:w14="http://schemas.microsoft.com/office/word/2010/wordml" xmlns:w15="http://schemas.microsoft.com/office/word/2012/wordml" xmlns:w16cex="http://schemas.microsoft.com/office/word/2018/wordml/cex" xmlns:w16cid="http://schemas.microsoft.com/office/word/2016/wordml/cid" xmlns:w16="http://schemas.microsoft.com/office/word/2018/wordml" xmlns:w16du="http://schemas.microsoft.com/office/word/2023/wordml/word16du" xmlns:w16sdtdh="http://schemas.microsoft.com/office/word/2020/wordml/sdtdatahash" xmlns:w16sdtfl="http://schemas.microsoft.com/office/word/2024/wordml/sdtformatlock" xmlns:w16se="http://schemas.microsoft.com/office/word/2015/wordml/symex" mc:Ignorable="w14 w15 w16se w16cid w16 w16cex w16sdtdh w16sdtfl w16du">
   <w:docDefaults>
     <w:rPrDefault>
       <w:rPr>

</xml_diff>